<commit_message>
Add temp.txt and update Project1
</commit_message>
<xml_diff>
--- a/Project1.docx
+++ b/Project1.docx
@@ -697,10 +697,10 @@
       </w:pPr>
       <w:r>
         <w:drawing>
-          <wp:inline distT="0" distB="0" distL="0" distR="0" wp14:anchorId="30AA00CD" wp14:editId="259650E4">
-            <wp:extent cx="3448531" cy="1000265"/>
-            <wp:effectExtent l="0" t="0" r="0" b="9525"/>
-            <wp:docPr id="1173489162" name="Picture 1" descr="A black background with white text&#10;&#10;AI-generated content may be incorrect."/>
+          <wp:inline distT="0" distB="0" distL="0" distR="0" wp14:anchorId="64EA44CD" wp14:editId="609C1BA0">
+            <wp:extent cx="5687219" cy="1190791"/>
+            <wp:effectExtent l="0" t="0" r="8890" b="9525"/>
+            <wp:docPr id="1439275306" name="Picture 1" descr="A black background with white text and blue text&#10;&#10;AI-generated content may be incorrect."/>
             <wp:cNvGraphicFramePr>
               <a:graphicFrameLocks xmlns:a="http://schemas.openxmlformats.org/drawingml/2006/main" noChangeAspect="1"/>
             </wp:cNvGraphicFramePr>
@@ -708,7 +708,7 @@
               <a:graphicData uri="http://schemas.openxmlformats.org/drawingml/2006/picture">
                 <pic:pic xmlns:pic="http://schemas.openxmlformats.org/drawingml/2006/picture">
                   <pic:nvPicPr>
-                    <pic:cNvPr id="1173489162" name="Picture 1" descr="A black background with white text&#10;&#10;AI-generated content may be incorrect."/>
+                    <pic:cNvPr id="1439275306" name="Picture 1" descr="A black background with white text and blue text&#10;&#10;AI-generated content may be incorrect."/>
                     <pic:cNvPicPr/>
                   </pic:nvPicPr>
                   <pic:blipFill>
@@ -720,7 +720,7 @@
                   <pic:spPr>
                     <a:xfrm>
                       <a:off x="0" y="0"/>
-                      <a:ext cx="3448531" cy="1000265"/>
+                      <a:ext cx="5687219" cy="1190791"/>
                     </a:xfrm>
                     <a:prstGeom prst="rect">
                       <a:avLst/>
@@ -790,7 +790,15 @@
       <w:pPr>
         <w:jc w:val="both"/>
       </w:pPr>
-      <w:r>
+    </w:p>
+    <w:p>
+      <w:pPr>
+        <w:jc w:val="both"/>
+      </w:pPr>
+      <w:r>
+        <w:rPr>
+          <w:noProof/>
+        </w:rPr>
         <w:lastRenderedPageBreak/>
         <w:drawing>
           <wp:inline distT="0" distB="0" distL="0" distR="0" wp14:anchorId="6FA4B6F2" wp14:editId="077DE32E">
@@ -1633,6 +1641,7 @@
   <w:style w:type="character" w:default="1" w:styleId="DefaultParagraphFont">
     <w:name w:val="Default Paragraph Font"/>
     <w:uiPriority w:val="1"/>
+    <w:semiHidden/>
     <w:unhideWhenUsed/>
   </w:style>
   <w:style w:type="table" w:default="1" w:styleId="TableNormal">

</xml_diff>